<commit_message>
Streamlining the complete with the template.
</commit_message>
<xml_diff>
--- a/template.docx
+++ b/template.docx
@@ -354,63 +354,15 @@
         </w:rPr>
       </w:r>
     </w:p>
-    <w:bookmarkStart w:colFirst="0" w:colLast="0" w:name="2s8eyo1" w:id="7"/>
+    <w:bookmarkStart w:colFirst="0" w:colLast="0" w:name="kix.8nk48r6hbww0" w:id="7"/>
     <w:bookmarkEnd w:id="7"/>
-    <w:p>
-      <w:pPr>
-        <w:pStyle w:val="Heading2"/>
-        <w:rPr>
-          <w:rFonts w:ascii="Raleway" w:cs="Raleway" w:eastAsia="Raleway" w:hAnsi="Raleway"/>
-          <w:color w:val="232a34"/>
-        </w:rPr>
-      </w:pPr>
-      <w:bookmarkStart w:colFirst="0" w:colLast="0" w:name="_17dp8vu" w:id="8"/>
-      <w:bookmarkEnd w:id="8"/>
-      <w:r>
-        <w:rPr>
-          <w:color w:val="232a34"/>
-          <w:rtl w:val="0"/>
-        </w:rPr>
-        <w:t xml:space="preserve">Education</w:t>
-      </w:r>
-      <w:r>
-        <w:rPr>
-          <w:rtl w:val="0"/>
-        </w:rPr>
-      </w:r>
-    </w:p>
-    <w:p>
-      <w:pPr>
-        <w:spacing w:after="180" w:before="180" w:lineRule="auto"/>
-        <w:rPr>
-          <w:rFonts w:ascii="Raleway" w:cs="Raleway" w:eastAsia="Raleway" w:hAnsi="Raleway"/>
-        </w:rPr>
-      </w:pPr>
-      <w:r>
-        <w:rPr>
-          <w:rFonts w:ascii="Raleway" w:cs="Raleway" w:eastAsia="Raleway" w:hAnsi="Raleway"/>
-          <w:b w:val="1"/>
-          <w:rtl w:val="0"/>
-        </w:rPr>
-        <w:t xml:space="preserve">Certified Internet Webmaster and A+ Certified, Centriq Information Technology Training</w:t>
-      </w:r>
-      <w:r>
-        <w:rPr>
-          <w:rFonts w:ascii="Raleway" w:cs="Raleway" w:eastAsia="Raleway" w:hAnsi="Raleway"/>
-          <w:rtl w:val="0"/>
-        </w:rPr>
-        <w:t xml:space="preserve"> - Completed 2006</w:t>
-      </w:r>
-    </w:p>
-    <w:bookmarkStart w:colFirst="0" w:colLast="0" w:name="kix.8nk48r6hbww0" w:id="9"/>
-    <w:bookmarkEnd w:id="9"/>
     <w:p>
       <w:pPr>
         <w:pStyle w:val="Heading2"/>
         <w:rPr/>
       </w:pPr>
-      <w:bookmarkStart w:colFirst="0" w:colLast="0" w:name="_kccgcygj5i4h" w:id="10"/>
-      <w:bookmarkEnd w:id="10"/>
+      <w:bookmarkStart w:colFirst="0" w:colLast="0" w:name="_kccgcygj5i4h" w:id="8"/>
+      <w:bookmarkEnd w:id="8"/>
       <w:r>
         <w:rPr>
           <w:rtl w:val="0"/>
@@ -423,8 +375,8 @@
         <w:pStyle w:val="Heading3"/>
         <w:rPr/>
       </w:pPr>
-      <w:bookmarkStart w:colFirst="0" w:colLast="0" w:name="_q597qw3kob9k" w:id="11"/>
-      <w:bookmarkEnd w:id="11"/>
+      <w:bookmarkStart w:colFirst="0" w:colLast="0" w:name="_q597qw3kob9k" w:id="9"/>
+      <w:bookmarkEnd w:id="9"/>
       <w:r>
         <w:rPr>
           <w:color w:val="000000"/>
@@ -456,8 +408,8 @@
           <w:color w:val="232a34"/>
         </w:rPr>
       </w:pPr>
-      <w:bookmarkStart w:colFirst="0" w:colLast="0" w:name="_psiwcsoh1udk" w:id="12"/>
-      <w:bookmarkEnd w:id="12"/>
+      <w:bookmarkStart w:colFirst="0" w:colLast="0" w:name="_psiwcsoh1udk" w:id="10"/>
+      <w:bookmarkEnd w:id="10"/>
       <w:r>
         <w:rPr>
           <w:color w:val="232a34"/>
@@ -484,6 +436,41 @@
           <w:rtl w:val="0"/>
         </w:rPr>
         <w:t xml:space="preserve">Data analysis and simulation in Python and MATLAB, and instrument control in C++. Designed and executed experiments across four projects and managed several undergraduate students.</w:t>
+      </w:r>
+    </w:p>
+    <w:bookmarkStart w:colFirst="0" w:colLast="0" w:name="kix.hptewn5ffi0t" w:id="11"/>
+    <w:bookmarkEnd w:id="11"/>
+    <w:p>
+      <w:pPr>
+        <w:pStyle w:val="Heading2"/>
+        <w:rPr/>
+      </w:pPr>
+      <w:bookmarkStart w:colFirst="0" w:colLast="0" w:name="_17dp8vu" w:id="12"/>
+      <w:bookmarkEnd w:id="12"/>
+      <w:r>
+        <w:rPr>
+          <w:rtl w:val="0"/>
+        </w:rPr>
+        <w:t xml:space="preserve">Education</w:t>
+      </w:r>
+    </w:p>
+    <w:p>
+      <w:pPr>
+        <w:spacing w:after="180" w:before="180" w:lineRule="auto"/>
+        <w:rPr/>
+      </w:pPr>
+      <w:r>
+        <w:rPr>
+          <w:b w:val="1"/>
+          <w:rtl w:val="0"/>
+        </w:rPr>
+        <w:t xml:space="preserve">Certified Internet Webmaster and A+ Certified, Centriq Information Technology Training</w:t>
+      </w:r>
+      <w:r>
+        <w:rPr>
+          <w:rtl w:val="0"/>
+        </w:rPr>
+        <w:t xml:space="preserve"> - Completed 2006</w:t>
       </w:r>
     </w:p>
     <w:p>

</xml_diff>